<commit_message>
Update Deities and Character Sheet
Added Okita in Deities List. Added humorous trait in character sheet
from what was discussed. Further organization needed for character
sheet.
</commit_message>
<xml_diff>
--- a/Documentation/Story/Profiles/Character Sheet.docx
+++ b/Documentation/Story/Profiles/Character Sheet.docx
@@ -1,6 +1,6 @@
 
 <file path=word/document.xml><?xml version="1.0" encoding="utf-8"?>
-<w:document xmlns:ve="http://schemas.openxmlformats.org/markup-compatibility/2006" xmlns:o="urn:schemas-microsoft-com:office:office" xmlns:r="http://schemas.openxmlformats.org/officeDocument/2006/relationships" xmlns:m="http://schemas.openxmlformats.org/officeDocument/2006/math" xmlns:v="urn:schemas-microsoft-com:vml" xmlns:wp="http://schemas.openxmlformats.org/drawingml/2006/wordprocessingDrawing" xmlns:w10="urn:schemas-microsoft-com:office:word" xmlns:w="http://schemas.openxmlformats.org/wordprocessingml/2006/main" xmlns:wne="http://schemas.microsoft.com/office/word/2006/wordml">
+<w:document xmlns:wpc="http://schemas.microsoft.com/office/word/2010/wordprocessingCanvas" xmlns:mc="http://schemas.openxmlformats.org/markup-compatibility/2006" xmlns:o="urn:schemas-microsoft-com:office:office" xmlns:r="http://schemas.openxmlformats.org/officeDocument/2006/relationships" xmlns:m="http://schemas.openxmlformats.org/officeDocument/2006/math" xmlns:v="urn:schemas-microsoft-com:vml" xmlns:wp14="http://schemas.microsoft.com/office/word/2010/wordprocessingDrawing" xmlns:wp="http://schemas.openxmlformats.org/drawingml/2006/wordprocessingDrawing" xmlns:w10="urn:schemas-microsoft-com:office:word" xmlns:w="http://schemas.openxmlformats.org/wordprocessingml/2006/main" xmlns:w14="http://schemas.microsoft.com/office/word/2010/wordml" xmlns:w15="http://schemas.microsoft.com/office/word/2012/wordml" xmlns:wpg="http://schemas.microsoft.com/office/word/2010/wordprocessingGroup" xmlns:wpi="http://schemas.microsoft.com/office/word/2010/wordprocessingInk" xmlns:wne="http://schemas.microsoft.com/office/word/2006/wordml" xmlns:wps="http://schemas.microsoft.com/office/word/2010/wordprocessingShape" mc:Ignorable="w14 w15 wp14">
   <w:body>
     <w:p>
       <w:pPr>
@@ -66,17 +66,34 @@
     </w:p>
     <w:p>
       <w:r>
-        <w:t xml:space="preserve">Mr. President – An upperclassman who winds up taking the same courses as MC Kun, Mr. President is the president of the Urban Exploration club. He’s an ambitious, hot-blooded male badass who, despite being the sole member of that club, still goes about doing said club activities. Knowledgeable with martial arts and </w:t>
+        <w:t xml:space="preserve">Humorous trait: </w:t>
       </w:r>
       <w:proofErr w:type="spellStart"/>
       <w:r>
-        <w:t>parkour</w:t>
+        <w:t>snark-modu</w:t>
       </w:r>
       <w:proofErr w:type="spellEnd"/>
       <w:r>
-        <w:t>, as well as survival.</w:t>
-      </w:r>
-    </w:p>
+        <w:t xml:space="preserve"> trait (whatever that means)</w:t>
+      </w:r>
+    </w:p>
+    <w:p/>
+    <w:p>
+      <w:r>
+        <w:t>Mr. President – An upperclassman who winds up taking the same courses as MC Kun, Mr. President is the president of the Urban Exploration club. He’s an ambitious, hot-blooded male badass who, despite being the sole member of that club, still goes about doing said club activities. Knowledgeable with martial arts a</w:t>
+      </w:r>
+      <w:bookmarkStart w:id="0" w:name="_GoBack"/>
+      <w:bookmarkEnd w:id="0"/>
+      <w:r>
+        <w:t>nd parkour, as well as survival.</w:t>
+      </w:r>
+    </w:p>
+    <w:p>
+      <w:r>
+        <w:t>Humorous trait: childish behavior caused by his ambitiousness and desire to be very active.</w:t>
+      </w:r>
+    </w:p>
+    <w:p/>
     <w:p>
       <w:r>
         <w:t>Hobo Bro –</w:t>
@@ -85,9 +102,23 @@
         <w:t xml:space="preserve"> </w:t>
       </w:r>
       <w:r>
-        <w:t>Originally a corporate spy who got bored of all the backstabbing, Hobo Bro now lives on the streets. He can often been seen around university as an ‘adult student’. People don’t notice him, and his information-gathering skills are pretty strong. He’s a partner with investigation girl.</w:t>
-      </w:r>
-    </w:p>
+        <w:t xml:space="preserve">Originally a corporate spy who got bored of all the backstabbing, Hobo Bro now lives on the streets. He can often been seen around university as an ‘adult student’. People don’t notice </w:t>
+      </w:r>
+      <w:proofErr w:type="gramStart"/>
+      <w:r>
+        <w:t>him</w:t>
+      </w:r>
+      <w:proofErr w:type="gramEnd"/>
+      <w:r>
+        <w:t>, and his information-gathering skills are pretty strong. He’s a partner with investigation girl.</w:t>
+      </w:r>
+    </w:p>
+    <w:p>
+      <w:r>
+        <w:t>Humorous trait: an expert when it comes to the taste of convenience store food</w:t>
+      </w:r>
+    </w:p>
+    <w:p/>
     <w:p>
       <w:pPr>
         <w:rPr>
@@ -98,6 +129,20 @@
         <w:rPr>
           <w:b/>
         </w:rPr>
+        <w:br w:type="page"/>
+      </w:r>
+    </w:p>
+    <w:p>
+      <w:pPr>
+        <w:rPr>
+          <w:b/>
+        </w:rPr>
+      </w:pPr>
+      <w:r>
+        <w:rPr>
+          <w:b/>
+        </w:rPr>
+        <w:lastRenderedPageBreak/>
         <w:t>Female</w:t>
       </w:r>
     </w:p>
@@ -128,15 +173,18 @@
     </w:p>
     <w:p>
       <w:r>
-        <w:t xml:space="preserve">Student Council President – The figure that MC Kun encounters after a supernatural incident makes it clear that the urban myths weren’t just myths, the Student Council President is like a sword: pure, beautiful, and emotionless. She seeks personal salvation through saving others, and does not revel in combat. She attempts to walk down the same path that her best friend once walked down on, but, in the end, has no taste for carnage. She is decidedly more relaxed in the ‘normal’ world, but even there, she gives off the impression of a perfect, unflappable person. First becomes MC Kun’s trainer, then becomes a friendly rival of his. </w:t>
+        <w:t xml:space="preserve">Humorous trait: Always </w:t>
       </w:r>
       <w:proofErr w:type="spellStart"/>
       <w:r>
-        <w:t>Da</w:t>
+        <w:t>genki</w:t>
       </w:r>
       <w:proofErr w:type="spellEnd"/>
-      <w:r>
-        <w:t xml:space="preserve"> </w:t>
+    </w:p>
+    <w:p/>
+    <w:p>
+      <w:r>
+        <w:t xml:space="preserve">Student Council President – The figure that MC Kun encounters after a supernatural incident makes it clear that the urban myths weren’t just myths, the Student Council President is like a sword: pure, beautiful, and emotionless. She seeks personal salvation through saving others, and does not revel in combat. She attempts to walk down the same path that her best friend once walked down on, but, in the end, has no taste for carnage. She is decidedly more relaxed in the ‘normal’ world, but even there, she gives off the impression of a perfect, unflappable person. First becomes MC Kun’s trainer, then becomes a friendly rival of his. Da </w:t>
       </w:r>
       <w:proofErr w:type="spellStart"/>
       <w:r>
@@ -149,6 +197,12 @@
     </w:p>
     <w:p>
       <w:r>
+        <w:t>Humorous trait: Takes everything at face value and treats every matter very seriously (even when you don’t need to)</w:t>
+      </w:r>
+    </w:p>
+    <w:p/>
+    <w:p>
+      <w:r>
         <w:t xml:space="preserve">Stalker Chan – Not actually a </w:t>
       </w:r>
       <w:proofErr w:type="spellStart"/>
@@ -157,10 +211,22 @@
       </w:r>
       <w:proofErr w:type="spellEnd"/>
       <w:r>
-        <w:t>, Stalker Chan works with Hobo Bro to compile all sorts of information. Some of it she sells, in order to make a living. Most of the time though, she seems to seek this information just for fun. While Hobo Bro handles data gathering, Stalker Chan uses her critical thinking skills to connect the dots. Chances are, she takes online classes, and is a bit of a shut-in. Also, she’s unhinged, and possibly sociopathic. Eventually, she will use Childhood Friend as a way to investigate MC Kun more clearly. She is aware of the ‘other world’, but has yet to get concrete information on it.</w:t>
-      </w:r>
-    </w:p>
-    <w:p/>
+        <w:t xml:space="preserve">, Stalker Chan works with Hobo Bro to compile all sorts of </w:t>
+      </w:r>
+      <w:proofErr w:type="gramStart"/>
+      <w:r>
+        <w:t>information</w:t>
+      </w:r>
+      <w:proofErr w:type="gramEnd"/>
+      <w:r>
+        <w:t>. Some of it she sells, in order to make a living. Most of the time though, she seems to seek this information just for fun. While Hobo Bro handles data gathering, Stalker Chan uses her critical thinking skills to connect the dots. Chances are, she takes online classes, and is a bit of a shut-in. Also, she’s unhinged, and possibly sociopathic. Eventually, she will use Childhood Friend as a way to investigate MC Kun more clearly. She is aware of the ‘other world’, but has yet to get concrete information on it.</w:t>
+      </w:r>
+    </w:p>
+    <w:p>
+      <w:r>
+        <w:t>Humorous trait: Very petty when it comes to detail and unfocused on what’s really important?</w:t>
+      </w:r>
+    </w:p>
     <w:p>
       <w:pPr>
         <w:rPr>
@@ -183,7 +249,11 @@
     </w:p>
     <w:p>
       <w:r>
-        <w:t>Old Man Badass – With countless military awards in his closet and having participated in over a dozen operations, Old Man Badass is the grandfather of Student Council President’s dead friend. Despite not holding any God-given powers of his own, his combat strength is still superhumanly potent. He trains Student Council President and Mr. President in the dojo at the top of a mountain. That’s his main job after retiring from active duty.</w:t>
+        <w:t xml:space="preserve">Old Man Badass – With countless military awards in his closet and having participated in over a dozen operations, Old Man Badass is the grandfather of Student Council President’s dead friend. Despite not holding any God-given powers of his own, his combat strength is still superhumanly </w:t>
+      </w:r>
+      <w:r>
+        <w:lastRenderedPageBreak/>
+        <w:t>potent. He trains Student Council President and Mr. President in the dojo at the top of a mountain. That’s his main job after retiring from active duty.</w:t>
       </w:r>
     </w:p>
     <w:p>
@@ -224,27 +294,29 @@
           <w:sz w:val="19"/>
           <w:szCs w:val="19"/>
         </w:rPr>
-        <w:t xml:space="preserve"> I was thinking that the antagonist be a character who is not quite as evil, his personality being very independent and decisive with a clear view of what he desires. In other words, a character that the protagonist aspires to be and finds similar ground with. However, the thing he desires will eventually clash with the protagonists, and despite the protagonist acknowledging the fact that he likes the antagonist, he goes up against him as a result of a choice he made (or not, depending on the player's choice </w:t>
+        <w:t xml:space="preserve"> I was thinking that the antagonist be a character who is not quite as evil, his personality being very independent and decisive with a clear view of what he desires. In other words, a character that the protagonist aspires to be and finds similar ground with. However, the thing he desires will eventually clash with the protagonists, and despite the protagonist acknowledging the fact that he likes the antagonist, he goes up against him as a result of a choice he made (or not, depending on the player's choice lol). Even though the antagonist may hold a certain respect towards the protagonist, </w:t>
       </w:r>
       <w:proofErr w:type="spellStart"/>
-      <w:r>
-        <w:rPr>
-          <w:rFonts w:ascii="Helvetica" w:hAnsi="Helvetica" w:cs="Helvetica"/>
-          <w:color w:val="141823"/>
-          <w:sz w:val="19"/>
-          <w:szCs w:val="19"/>
-        </w:rPr>
-        <w:t>lol</w:t>
+      <w:proofErr w:type="gramStart"/>
+      <w:r>
+        <w:rPr>
+          <w:rFonts w:ascii="Helvetica" w:hAnsi="Helvetica" w:cs="Helvetica"/>
+          <w:color w:val="141823"/>
+          <w:sz w:val="19"/>
+          <w:szCs w:val="19"/>
+        </w:rPr>
+        <w:t>its</w:t>
       </w:r>
       <w:proofErr w:type="spellEnd"/>
-      <w:r>
-        <w:rPr>
-          <w:rFonts w:ascii="Helvetica" w:hAnsi="Helvetica" w:cs="Helvetica"/>
-          <w:color w:val="141823"/>
-          <w:sz w:val="19"/>
-          <w:szCs w:val="19"/>
-        </w:rPr>
-        <w:t xml:space="preserve">). Even though the antagonist may hold a certain respect towards the protagonist, </w:t>
+      <w:proofErr w:type="gramEnd"/>
+      <w:r>
+        <w:rPr>
+          <w:rFonts w:ascii="Helvetica" w:hAnsi="Helvetica" w:cs="Helvetica"/>
+          <w:color w:val="141823"/>
+          <w:sz w:val="19"/>
+          <w:szCs w:val="19"/>
+        </w:rPr>
+        <w:t xml:space="preserve"> his goal that threatens the protagonist's most precious thing that puts them at odds. I </w:t>
       </w:r>
       <w:proofErr w:type="spellStart"/>
       <w:r>
@@ -254,49 +326,31 @@
           <w:sz w:val="19"/>
           <w:szCs w:val="19"/>
         </w:rPr>
+        <w:t>kinda</w:t>
+      </w:r>
+      <w:proofErr w:type="spellEnd"/>
+      <w:r>
+        <w:rPr>
+          <w:rFonts w:ascii="Helvetica" w:hAnsi="Helvetica" w:cs="Helvetica"/>
+          <w:color w:val="141823"/>
+          <w:sz w:val="19"/>
+          <w:szCs w:val="19"/>
+        </w:rPr>
+        <w:t xml:space="preserve"> want the antagonist to be the likeable type, which would make the player question if </w:t>
+      </w:r>
+      <w:proofErr w:type="spellStart"/>
+      <w:proofErr w:type="gramStart"/>
+      <w:r>
+        <w:rPr>
+          <w:rFonts w:ascii="Helvetica" w:hAnsi="Helvetica" w:cs="Helvetica"/>
+          <w:color w:val="141823"/>
+          <w:sz w:val="19"/>
+          <w:szCs w:val="19"/>
+        </w:rPr>
         <w:t>its</w:t>
       </w:r>
       <w:proofErr w:type="spellEnd"/>
-      <w:r>
-        <w:rPr>
-          <w:rFonts w:ascii="Helvetica" w:hAnsi="Helvetica" w:cs="Helvetica"/>
-          <w:color w:val="141823"/>
-          <w:sz w:val="19"/>
-          <w:szCs w:val="19"/>
-        </w:rPr>
-        <w:t xml:space="preserve"> his goal that threatens the protagonist's most precious thing that puts them at odds. I </w:t>
-      </w:r>
-      <w:proofErr w:type="spellStart"/>
-      <w:r>
-        <w:rPr>
-          <w:rFonts w:ascii="Helvetica" w:hAnsi="Helvetica" w:cs="Helvetica"/>
-          <w:color w:val="141823"/>
-          <w:sz w:val="19"/>
-          <w:szCs w:val="19"/>
-        </w:rPr>
-        <w:t>kinda</w:t>
-      </w:r>
-      <w:proofErr w:type="spellEnd"/>
-      <w:r>
-        <w:rPr>
-          <w:rFonts w:ascii="Helvetica" w:hAnsi="Helvetica" w:cs="Helvetica"/>
-          <w:color w:val="141823"/>
-          <w:sz w:val="19"/>
-          <w:szCs w:val="19"/>
-        </w:rPr>
-        <w:t xml:space="preserve"> want the antagonist to be the likeable type, which would make the player question if </w:t>
-      </w:r>
-      <w:proofErr w:type="spellStart"/>
-      <w:r>
-        <w:rPr>
-          <w:rFonts w:ascii="Helvetica" w:hAnsi="Helvetica" w:cs="Helvetica"/>
-          <w:color w:val="141823"/>
-          <w:sz w:val="19"/>
-          <w:szCs w:val="19"/>
-        </w:rPr>
-        <w:t>its</w:t>
-      </w:r>
-      <w:proofErr w:type="spellEnd"/>
+      <w:proofErr w:type="gramEnd"/>
       <w:r>
         <w:rPr>
           <w:rFonts w:ascii="Helvetica" w:hAnsi="Helvetica" w:cs="Helvetica"/>
@@ -434,7 +488,27 @@
           <w:sz w:val="19"/>
           <w:szCs w:val="19"/>
         </w:rPr>
-        <w:t xml:space="preserve"> a reflection of the protagonist, like a foil character. they would have something in common and is </w:t>
+        <w:t xml:space="preserve"> a reflection of the protagonist, like a foil character. </w:t>
+      </w:r>
+      <w:proofErr w:type="gramStart"/>
+      <w:r>
+        <w:rPr>
+          <w:rFonts w:ascii="Helvetica" w:hAnsi="Helvetica" w:cs="Helvetica"/>
+          <w:color w:val="141823"/>
+          <w:sz w:val="19"/>
+          <w:szCs w:val="19"/>
+        </w:rPr>
+        <w:t>they</w:t>
+      </w:r>
+      <w:proofErr w:type="gramEnd"/>
+      <w:r>
+        <w:rPr>
+          <w:rFonts w:ascii="Helvetica" w:hAnsi="Helvetica" w:cs="Helvetica"/>
+          <w:color w:val="141823"/>
+          <w:sz w:val="19"/>
+          <w:szCs w:val="19"/>
+        </w:rPr>
+        <w:t xml:space="preserve"> would have something in common and is </w:t>
       </w:r>
       <w:proofErr w:type="spellStart"/>
       <w:r>
@@ -562,7 +636,7 @@
 </file>
 
 <file path=word/styles.xml><?xml version="1.0" encoding="utf-8"?>
-<w:styles xmlns:r="http://schemas.openxmlformats.org/officeDocument/2006/relationships" xmlns:w="http://schemas.openxmlformats.org/wordprocessingml/2006/main">
+<w:styles xmlns:mc="http://schemas.openxmlformats.org/markup-compatibility/2006" xmlns:r="http://schemas.openxmlformats.org/officeDocument/2006/relationships" xmlns:w="http://schemas.openxmlformats.org/wordprocessingml/2006/main" xmlns:w14="http://schemas.microsoft.com/office/word/2010/wordml" xmlns:w15="http://schemas.microsoft.com/office/word/2012/wordml" mc:Ignorable="w14 w15">
   <w:docDefaults>
     <w:rPrDefault>
       <w:rPr>
@@ -578,144 +652,378 @@
       </w:pPr>
     </w:pPrDefault>
   </w:docDefaults>
-  <w:latentStyles w:defLockedState="0" w:defUIPriority="99" w:defSemiHidden="1" w:defUnhideWhenUsed="1" w:defQFormat="0" w:count="267">
-    <w:lsdException w:name="Normal" w:semiHidden="0" w:uiPriority="0" w:unhideWhenUsed="0" w:qFormat="1"/>
-    <w:lsdException w:name="heading 1" w:semiHidden="0" w:uiPriority="9" w:unhideWhenUsed="0" w:qFormat="1"/>
-    <w:lsdException w:name="heading 2" w:uiPriority="9" w:qFormat="1"/>
-    <w:lsdException w:name="heading 3" w:uiPriority="9" w:qFormat="1"/>
-    <w:lsdException w:name="heading 4" w:uiPriority="9" w:qFormat="1"/>
-    <w:lsdException w:name="heading 5" w:uiPriority="9" w:qFormat="1"/>
-    <w:lsdException w:name="heading 6" w:uiPriority="9" w:qFormat="1"/>
-    <w:lsdException w:name="heading 7" w:uiPriority="9" w:qFormat="1"/>
-    <w:lsdException w:name="heading 8" w:uiPriority="9" w:qFormat="1"/>
-    <w:lsdException w:name="heading 9" w:uiPriority="9" w:qFormat="1"/>
-    <w:lsdException w:name="toc 1" w:uiPriority="39"/>
-    <w:lsdException w:name="toc 2" w:uiPriority="39"/>
-    <w:lsdException w:name="toc 3" w:uiPriority="39"/>
-    <w:lsdException w:name="toc 4" w:uiPriority="39"/>
-    <w:lsdException w:name="toc 5" w:uiPriority="39"/>
-    <w:lsdException w:name="toc 6" w:uiPriority="39"/>
-    <w:lsdException w:name="toc 7" w:uiPriority="39"/>
-    <w:lsdException w:name="toc 8" w:uiPriority="39"/>
-    <w:lsdException w:name="toc 9" w:uiPriority="39"/>
-    <w:lsdException w:name="caption" w:uiPriority="35" w:qFormat="1"/>
-    <w:lsdException w:name="Title" w:semiHidden="0" w:uiPriority="10" w:unhideWhenUsed="0" w:qFormat="1"/>
-    <w:lsdException w:name="Default Paragraph Font" w:uiPriority="1"/>
-    <w:lsdException w:name="Subtitle" w:semiHidden="0" w:uiPriority="11" w:unhideWhenUsed="0" w:qFormat="1"/>
-    <w:lsdException w:name="Strong" w:semiHidden="0" w:uiPriority="22" w:unhideWhenUsed="0" w:qFormat="1"/>
-    <w:lsdException w:name="Emphasis" w:semiHidden="0" w:uiPriority="20" w:unhideWhenUsed="0" w:qFormat="1"/>
-    <w:lsdException w:name="Table Grid" w:semiHidden="0" w:uiPriority="59" w:unhideWhenUsed="0"/>
-    <w:lsdException w:name="Placeholder Text" w:unhideWhenUsed="0"/>
-    <w:lsdException w:name="No Spacing" w:semiHidden="0" w:uiPriority="1" w:unhideWhenUsed="0" w:qFormat="1"/>
-    <w:lsdException w:name="Light Shading" w:semiHidden="0" w:uiPriority="60" w:unhideWhenUsed="0"/>
-    <w:lsdException w:name="Light List" w:semiHidden="0" w:uiPriority="61" w:unhideWhenUsed="0"/>
-    <w:lsdException w:name="Light Grid" w:semiHidden="0" w:uiPriority="62" w:unhideWhenUsed="0"/>
-    <w:lsdException w:name="Medium Shading 1" w:semiHidden="0" w:uiPriority="63" w:unhideWhenUsed="0"/>
-    <w:lsdException w:name="Medium Shading 2" w:semiHidden="0" w:uiPriority="64" w:unhideWhenUsed="0"/>
-    <w:lsdException w:name="Medium List 1" w:semiHidden="0" w:uiPriority="65" w:unhideWhenUsed="0"/>
-    <w:lsdException w:name="Medium List 2" w:semiHidden="0" w:uiPriority="66" w:unhideWhenUsed="0"/>
-    <w:lsdException w:name="Medium Grid 1" w:semiHidden="0" w:uiPriority="67" w:unhideWhenUsed="0"/>
-    <w:lsdException w:name="Medium Grid 2" w:semiHidden="0" w:uiPriority="68" w:unhideWhenUsed="0"/>
-    <w:lsdException w:name="Medium Grid 3" w:semiHidden="0" w:uiPriority="69" w:unhideWhenUsed="0"/>
-    <w:lsdException w:name="Dark List" w:semiHidden="0" w:uiPriority="70" w:unhideWhenUsed="0"/>
-    <w:lsdException w:name="Colorful Shading" w:semiHidden="0" w:uiPriority="71" w:unhideWhenUsed="0"/>
-    <w:lsdException w:name="Colorful List" w:semiHidden="0" w:uiPriority="72" w:unhideWhenUsed="0"/>
-    <w:lsdException w:name="Colorful Grid" w:semiHidden="0" w:uiPriority="73" w:unhideWhenUsed="0"/>
-    <w:lsdException w:name="Light Shading Accent 1" w:semiHidden="0" w:uiPriority="60" w:unhideWhenUsed="0"/>
-    <w:lsdException w:name="Light List Accent 1" w:semiHidden="0" w:uiPriority="61" w:unhideWhenUsed="0"/>
-    <w:lsdException w:name="Light Grid Accent 1" w:semiHidden="0" w:uiPriority="62" w:unhideWhenUsed="0"/>
-    <w:lsdException w:name="Medium Shading 1 Accent 1" w:semiHidden="0" w:uiPriority="63" w:unhideWhenUsed="0"/>
-    <w:lsdException w:name="Medium Shading 2 Accent 1" w:semiHidden="0" w:uiPriority="64" w:unhideWhenUsed="0"/>
-    <w:lsdException w:name="Medium List 1 Accent 1" w:semiHidden="0" w:uiPriority="65" w:unhideWhenUsed="0"/>
-    <w:lsdException w:name="Revision" w:unhideWhenUsed="0"/>
-    <w:lsdException w:name="List Paragraph" w:semiHidden="0" w:uiPriority="34" w:unhideWhenUsed="0" w:qFormat="1"/>
-    <w:lsdException w:name="Quote" w:semiHidden="0" w:uiPriority="29" w:unhideWhenUsed="0" w:qFormat="1"/>
-    <w:lsdException w:name="Intense Quote" w:semiHidden="0" w:uiPriority="30" w:unhideWhenUsed="0" w:qFormat="1"/>
-    <w:lsdException w:name="Medium List 2 Accent 1" w:semiHidden="0" w:uiPriority="66" w:unhideWhenUsed="0"/>
-    <w:lsdException w:name="Medium Grid 1 Accent 1" w:semiHidden="0" w:uiPriority="67" w:unhideWhenUsed="0"/>
-    <w:lsdException w:name="Medium Grid 2 Accent 1" w:semiHidden="0" w:uiPriority="68" w:unhideWhenUsed="0"/>
-    <w:lsdException w:name="Medium Grid 3 Accent 1" w:semiHidden="0" w:uiPriority="69" w:unhideWhenUsed="0"/>
-    <w:lsdException w:name="Dark List Accent 1" w:semiHidden="0" w:uiPriority="70" w:unhideWhenUsed="0"/>
-    <w:lsdException w:name="Colorful Shading Accent 1" w:semiHidden="0" w:uiPriority="71" w:unhideWhenUsed="0"/>
-    <w:lsdException w:name="Colorful List Accent 1" w:semiHidden="0" w:uiPriority="72" w:unhideWhenUsed="0"/>
-    <w:lsdException w:name="Colorful Grid Accent 1" w:semiHidden="0" w:uiPriority="73" w:unhideWhenUsed="0"/>
-    <w:lsdException w:name="Light Shading Accent 2" w:semiHidden="0" w:uiPriority="60" w:unhideWhenUsed="0"/>
-    <w:lsdException w:name="Light List Accent 2" w:semiHidden="0" w:uiPriority="61" w:unhideWhenUsed="0"/>
-    <w:lsdException w:name="Light Grid Accent 2" w:semiHidden="0" w:uiPriority="62" w:unhideWhenUsed="0"/>
-    <w:lsdException w:name="Medium Shading 1 Accent 2" w:semiHidden="0" w:uiPriority="63" w:unhideWhenUsed="0"/>
-    <w:lsdException w:name="Medium Shading 2 Accent 2" w:semiHidden="0" w:uiPriority="64" w:unhideWhenUsed="0"/>
-    <w:lsdException w:name="Medium List 1 Accent 2" w:semiHidden="0" w:uiPriority="65" w:unhideWhenUsed="0"/>
-    <w:lsdException w:name="Medium List 2 Accent 2" w:semiHidden="0" w:uiPriority="66" w:unhideWhenUsed="0"/>
-    <w:lsdException w:name="Medium Grid 1 Accent 2" w:semiHidden="0" w:uiPriority="67" w:unhideWhenUsed="0"/>
-    <w:lsdException w:name="Medium Grid 2 Accent 2" w:semiHidden="0" w:uiPriority="68" w:unhideWhenUsed="0"/>
-    <w:lsdException w:name="Medium Grid 3 Accent 2" w:semiHidden="0" w:uiPriority="69" w:unhideWhenUsed="0"/>
-    <w:lsdException w:name="Dark List Accent 2" w:semiHidden="0" w:uiPriority="70" w:unhideWhenUsed="0"/>
-    <w:lsdException w:name="Colorful Shading Accent 2" w:semiHidden="0" w:uiPriority="71" w:unhideWhenUsed="0"/>
-    <w:lsdException w:name="Colorful List Accent 2" w:semiHidden="0" w:uiPriority="72" w:unhideWhenUsed="0"/>
-    <w:lsdException w:name="Colorful Grid Accent 2" w:semiHidden="0" w:uiPriority="73" w:unhideWhenUsed="0"/>
-    <w:lsdException w:name="Light Shading Accent 3" w:semiHidden="0" w:uiPriority="60" w:unhideWhenUsed="0"/>
-    <w:lsdException w:name="Light List Accent 3" w:semiHidden="0" w:uiPriority="61" w:unhideWhenUsed="0"/>
-    <w:lsdException w:name="Light Grid Accent 3" w:semiHidden="0" w:uiPriority="62" w:unhideWhenUsed="0"/>
-    <w:lsdException w:name="Medium Shading 1 Accent 3" w:semiHidden="0" w:uiPriority="63" w:unhideWhenUsed="0"/>
-    <w:lsdException w:name="Medium Shading 2 Accent 3" w:semiHidden="0" w:uiPriority="64" w:unhideWhenUsed="0"/>
-    <w:lsdException w:name="Medium List 1 Accent 3" w:semiHidden="0" w:uiPriority="65" w:unhideWhenUsed="0"/>
-    <w:lsdException w:name="Medium List 2 Accent 3" w:semiHidden="0" w:uiPriority="66" w:unhideWhenUsed="0"/>
-    <w:lsdException w:name="Medium Grid 1 Accent 3" w:semiHidden="0" w:uiPriority="67" w:unhideWhenUsed="0"/>
-    <w:lsdException w:name="Medium Grid 2 Accent 3" w:semiHidden="0" w:uiPriority="68" w:unhideWhenUsed="0"/>
-    <w:lsdException w:name="Medium Grid 3 Accent 3" w:semiHidden="0" w:uiPriority="69" w:unhideWhenUsed="0"/>
-    <w:lsdException w:name="Dark List Accent 3" w:semiHidden="0" w:uiPriority="70" w:unhideWhenUsed="0"/>
-    <w:lsdException w:name="Colorful Shading Accent 3" w:semiHidden="0" w:uiPriority="71" w:unhideWhenUsed="0"/>
-    <w:lsdException w:name="Colorful List Accent 3" w:semiHidden="0" w:uiPriority="72" w:unhideWhenUsed="0"/>
-    <w:lsdException w:name="Colorful Grid Accent 3" w:semiHidden="0" w:uiPriority="73" w:unhideWhenUsed="0"/>
-    <w:lsdException w:name="Light Shading Accent 4" w:semiHidden="0" w:uiPriority="60" w:unhideWhenUsed="0"/>
-    <w:lsdException w:name="Light List Accent 4" w:semiHidden="0" w:uiPriority="61" w:unhideWhenUsed="0"/>
-    <w:lsdException w:name="Light Grid Accent 4" w:semiHidden="0" w:uiPriority="62" w:unhideWhenUsed="0"/>
-    <w:lsdException w:name="Medium Shading 1 Accent 4" w:semiHidden="0" w:uiPriority="63" w:unhideWhenUsed="0"/>
-    <w:lsdException w:name="Medium Shading 2 Accent 4" w:semiHidden="0" w:uiPriority="64" w:unhideWhenUsed="0"/>
-    <w:lsdException w:name="Medium List 1 Accent 4" w:semiHidden="0" w:uiPriority="65" w:unhideWhenUsed="0"/>
-    <w:lsdException w:name="Medium List 2 Accent 4" w:semiHidden="0" w:uiPriority="66" w:unhideWhenUsed="0"/>
-    <w:lsdException w:name="Medium Grid 1 Accent 4" w:semiHidden="0" w:uiPriority="67" w:unhideWhenUsed="0"/>
-    <w:lsdException w:name="Medium Grid 2 Accent 4" w:semiHidden="0" w:uiPriority="68" w:unhideWhenUsed="0"/>
-    <w:lsdException w:name="Medium Grid 3 Accent 4" w:semiHidden="0" w:uiPriority="69" w:unhideWhenUsed="0"/>
-    <w:lsdException w:name="Dark List Accent 4" w:semiHidden="0" w:uiPriority="70" w:unhideWhenUsed="0"/>
-    <w:lsdException w:name="Colorful Shading Accent 4" w:semiHidden="0" w:uiPriority="71" w:unhideWhenUsed="0"/>
-    <w:lsdException w:name="Colorful List Accent 4" w:semiHidden="0" w:uiPriority="72" w:unhideWhenUsed="0"/>
-    <w:lsdException w:name="Colorful Grid Accent 4" w:semiHidden="0" w:uiPriority="73" w:unhideWhenUsed="0"/>
-    <w:lsdException w:name="Light Shading Accent 5" w:semiHidden="0" w:uiPriority="60" w:unhideWhenUsed="0"/>
-    <w:lsdException w:name="Light List Accent 5" w:semiHidden="0" w:uiPriority="61" w:unhideWhenUsed="0"/>
-    <w:lsdException w:name="Light Grid Accent 5" w:semiHidden="0" w:uiPriority="62" w:unhideWhenUsed="0"/>
-    <w:lsdException w:name="Medium Shading 1 Accent 5" w:semiHidden="0" w:uiPriority="63" w:unhideWhenUsed="0"/>
-    <w:lsdException w:name="Medium Shading 2 Accent 5" w:semiHidden="0" w:uiPriority="64" w:unhideWhenUsed="0"/>
-    <w:lsdException w:name="Medium List 1 Accent 5" w:semiHidden="0" w:uiPriority="65" w:unhideWhenUsed="0"/>
-    <w:lsdException w:name="Medium List 2 Accent 5" w:semiHidden="0" w:uiPriority="66" w:unhideWhenUsed="0"/>
-    <w:lsdException w:name="Medium Grid 1 Accent 5" w:semiHidden="0" w:uiPriority="67" w:unhideWhenUsed="0"/>
-    <w:lsdException w:name="Medium Grid 2 Accent 5" w:semiHidden="0" w:uiPriority="68" w:unhideWhenUsed="0"/>
-    <w:lsdException w:name="Medium Grid 3 Accent 5" w:semiHidden="0" w:uiPriority="69" w:unhideWhenUsed="0"/>
-    <w:lsdException w:name="Dark List Accent 5" w:semiHidden="0" w:uiPriority="70" w:unhideWhenUsed="0"/>
-    <w:lsdException w:name="Colorful Shading Accent 5" w:semiHidden="0" w:uiPriority="71" w:unhideWhenUsed="0"/>
-    <w:lsdException w:name="Colorful List Accent 5" w:semiHidden="0" w:uiPriority="72" w:unhideWhenUsed="0"/>
-    <w:lsdException w:name="Colorful Grid Accent 5" w:semiHidden="0" w:uiPriority="73" w:unhideWhenUsed="0"/>
-    <w:lsdException w:name="Light Shading Accent 6" w:semiHidden="0" w:uiPriority="60" w:unhideWhenUsed="0"/>
-    <w:lsdException w:name="Light List Accent 6" w:semiHidden="0" w:uiPriority="61" w:unhideWhenUsed="0"/>
-    <w:lsdException w:name="Light Grid Accent 6" w:semiHidden="0" w:uiPriority="62" w:unhideWhenUsed="0"/>
-    <w:lsdException w:name="Medium Shading 1 Accent 6" w:semiHidden="0" w:uiPriority="63" w:unhideWhenUsed="0"/>
-    <w:lsdException w:name="Medium Shading 2 Accent 6" w:semiHidden="0" w:uiPriority="64" w:unhideWhenUsed="0"/>
-    <w:lsdException w:name="Medium List 1 Accent 6" w:semiHidden="0" w:uiPriority="65" w:unhideWhenUsed="0"/>
-    <w:lsdException w:name="Medium List 2 Accent 6" w:semiHidden="0" w:uiPriority="66" w:unhideWhenUsed="0"/>
-    <w:lsdException w:name="Medium Grid 1 Accent 6" w:semiHidden="0" w:uiPriority="67" w:unhideWhenUsed="0"/>
-    <w:lsdException w:name="Medium Grid 2 Accent 6" w:semiHidden="0" w:uiPriority="68" w:unhideWhenUsed="0"/>
-    <w:lsdException w:name="Medium Grid 3 Accent 6" w:semiHidden="0" w:uiPriority="69" w:unhideWhenUsed="0"/>
-    <w:lsdException w:name="Dark List Accent 6" w:semiHidden="0" w:uiPriority="70" w:unhideWhenUsed="0"/>
-    <w:lsdException w:name="Colorful Shading Accent 6" w:semiHidden="0" w:uiPriority="71" w:unhideWhenUsed="0"/>
-    <w:lsdException w:name="Colorful List Accent 6" w:semiHidden="0" w:uiPriority="72" w:unhideWhenUsed="0"/>
-    <w:lsdException w:name="Colorful Grid Accent 6" w:semiHidden="0" w:uiPriority="73" w:unhideWhenUsed="0"/>
-    <w:lsdException w:name="Subtle Emphasis" w:semiHidden="0" w:uiPriority="19" w:unhideWhenUsed="0" w:qFormat="1"/>
-    <w:lsdException w:name="Intense Emphasis" w:semiHidden="0" w:uiPriority="21" w:unhideWhenUsed="0" w:qFormat="1"/>
-    <w:lsdException w:name="Subtle Reference" w:semiHidden="0" w:uiPriority="31" w:unhideWhenUsed="0" w:qFormat="1"/>
-    <w:lsdException w:name="Intense Reference" w:semiHidden="0" w:uiPriority="32" w:unhideWhenUsed="0" w:qFormat="1"/>
-    <w:lsdException w:name="Book Title" w:semiHidden="0" w:uiPriority="33" w:unhideWhenUsed="0" w:qFormat="1"/>
-    <w:lsdException w:name="Bibliography" w:uiPriority="37"/>
-    <w:lsdException w:name="TOC Heading" w:uiPriority="39" w:qFormat="1"/>
+  <w:latentStyles w:defLockedState="0" w:defUIPriority="99" w:defSemiHidden="0" w:defUnhideWhenUsed="0" w:defQFormat="0" w:count="371">
+    <w:lsdException w:name="Normal" w:uiPriority="0" w:qFormat="1"/>
+    <w:lsdException w:name="heading 1" w:uiPriority="9" w:qFormat="1"/>
+    <w:lsdException w:name="heading 2" w:semiHidden="1" w:uiPriority="9" w:unhideWhenUsed="1" w:qFormat="1"/>
+    <w:lsdException w:name="heading 3" w:semiHidden="1" w:uiPriority="9" w:unhideWhenUsed="1" w:qFormat="1"/>
+    <w:lsdException w:name="heading 4" w:semiHidden="1" w:uiPriority="9" w:unhideWhenUsed="1" w:qFormat="1"/>
+    <w:lsdException w:name="heading 5" w:semiHidden="1" w:uiPriority="9" w:unhideWhenUsed="1" w:qFormat="1"/>
+    <w:lsdException w:name="heading 6" w:semiHidden="1" w:uiPriority="9" w:unhideWhenUsed="1" w:qFormat="1"/>
+    <w:lsdException w:name="heading 7" w:semiHidden="1" w:uiPriority="9" w:unhideWhenUsed="1" w:qFormat="1"/>
+    <w:lsdException w:name="heading 8" w:semiHidden="1" w:uiPriority="9" w:unhideWhenUsed="1" w:qFormat="1"/>
+    <w:lsdException w:name="heading 9" w:semiHidden="1" w:uiPriority="9" w:unhideWhenUsed="1" w:qFormat="1"/>
+    <w:lsdException w:name="index 1" w:semiHidden="1" w:unhideWhenUsed="1"/>
+    <w:lsdException w:name="index 2" w:semiHidden="1" w:unhideWhenUsed="1"/>
+    <w:lsdException w:name="index 3" w:semiHidden="1" w:unhideWhenUsed="1"/>
+    <w:lsdException w:name="index 4" w:semiHidden="1" w:unhideWhenUsed="1"/>
+    <w:lsdException w:name="index 5" w:semiHidden="1" w:unhideWhenUsed="1"/>
+    <w:lsdException w:name="index 6" w:semiHidden="1" w:unhideWhenUsed="1"/>
+    <w:lsdException w:name="index 7" w:semiHidden="1" w:unhideWhenUsed="1"/>
+    <w:lsdException w:name="index 8" w:semiHidden="1" w:unhideWhenUsed="1"/>
+    <w:lsdException w:name="index 9" w:semiHidden="1" w:unhideWhenUsed="1"/>
+    <w:lsdException w:name="toc 1" w:semiHidden="1" w:uiPriority="39" w:unhideWhenUsed="1"/>
+    <w:lsdException w:name="toc 2" w:semiHidden="1" w:uiPriority="39" w:unhideWhenUsed="1"/>
+    <w:lsdException w:name="toc 3" w:semiHidden="1" w:uiPriority="39" w:unhideWhenUsed="1"/>
+    <w:lsdException w:name="toc 4" w:semiHidden="1" w:uiPriority="39" w:unhideWhenUsed="1"/>
+    <w:lsdException w:name="toc 5" w:semiHidden="1" w:uiPriority="39" w:unhideWhenUsed="1"/>
+    <w:lsdException w:name="toc 6" w:semiHidden="1" w:uiPriority="39" w:unhideWhenUsed="1"/>
+    <w:lsdException w:name="toc 7" w:semiHidden="1" w:uiPriority="39" w:unhideWhenUsed="1"/>
+    <w:lsdException w:name="toc 8" w:semiHidden="1" w:uiPriority="39" w:unhideWhenUsed="1"/>
+    <w:lsdException w:name="toc 9" w:semiHidden="1" w:uiPriority="39" w:unhideWhenUsed="1"/>
+    <w:lsdException w:name="Normal Indent" w:semiHidden="1" w:unhideWhenUsed="1"/>
+    <w:lsdException w:name="footnote text" w:semiHidden="1" w:unhideWhenUsed="1"/>
+    <w:lsdException w:name="annotation text" w:semiHidden="1" w:unhideWhenUsed="1"/>
+    <w:lsdException w:name="header" w:semiHidden="1" w:unhideWhenUsed="1"/>
+    <w:lsdException w:name="footer" w:semiHidden="1" w:unhideWhenUsed="1"/>
+    <w:lsdException w:name="index heading" w:semiHidden="1" w:unhideWhenUsed="1"/>
+    <w:lsdException w:name="caption" w:semiHidden="1" w:uiPriority="35" w:unhideWhenUsed="1" w:qFormat="1"/>
+    <w:lsdException w:name="table of figures" w:semiHidden="1" w:unhideWhenUsed="1"/>
+    <w:lsdException w:name="envelope address" w:semiHidden="1" w:unhideWhenUsed="1"/>
+    <w:lsdException w:name="envelope return" w:semiHidden="1" w:unhideWhenUsed="1"/>
+    <w:lsdException w:name="footnote reference" w:semiHidden="1" w:unhideWhenUsed="1"/>
+    <w:lsdException w:name="annotation reference" w:semiHidden="1" w:unhideWhenUsed="1"/>
+    <w:lsdException w:name="line number" w:semiHidden="1" w:unhideWhenUsed="1"/>
+    <w:lsdException w:name="page number" w:semiHidden="1" w:unhideWhenUsed="1"/>
+    <w:lsdException w:name="endnote reference" w:semiHidden="1" w:unhideWhenUsed="1"/>
+    <w:lsdException w:name="endnote text" w:semiHidden="1" w:unhideWhenUsed="1"/>
+    <w:lsdException w:name="table of authorities" w:semiHidden="1" w:unhideWhenUsed="1"/>
+    <w:lsdException w:name="macro" w:semiHidden="1" w:unhideWhenUsed="1"/>
+    <w:lsdException w:name="toa heading" w:semiHidden="1" w:unhideWhenUsed="1"/>
+    <w:lsdException w:name="List" w:semiHidden="1" w:unhideWhenUsed="1"/>
+    <w:lsdException w:name="List Bullet" w:semiHidden="1" w:unhideWhenUsed="1"/>
+    <w:lsdException w:name="List Number" w:semiHidden="1" w:unhideWhenUsed="1"/>
+    <w:lsdException w:name="List 2" w:semiHidden="1" w:unhideWhenUsed="1"/>
+    <w:lsdException w:name="List 3" w:semiHidden="1" w:unhideWhenUsed="1"/>
+    <w:lsdException w:name="List 4" w:semiHidden="1" w:unhideWhenUsed="1"/>
+    <w:lsdException w:name="List 5" w:semiHidden="1" w:unhideWhenUsed="1"/>
+    <w:lsdException w:name="List Bullet 2" w:semiHidden="1" w:unhideWhenUsed="1"/>
+    <w:lsdException w:name="List Bullet 3" w:semiHidden="1" w:unhideWhenUsed="1"/>
+    <w:lsdException w:name="List Bullet 4" w:semiHidden="1" w:unhideWhenUsed="1"/>
+    <w:lsdException w:name="List Bullet 5" w:semiHidden="1" w:unhideWhenUsed="1"/>
+    <w:lsdException w:name="List Number 2" w:semiHidden="1" w:unhideWhenUsed="1"/>
+    <w:lsdException w:name="List Number 3" w:semiHidden="1" w:unhideWhenUsed="1"/>
+    <w:lsdException w:name="List Number 4" w:semiHidden="1" w:unhideWhenUsed="1"/>
+    <w:lsdException w:name="List Number 5" w:semiHidden="1" w:unhideWhenUsed="1"/>
+    <w:lsdException w:name="Title" w:uiPriority="10" w:qFormat="1"/>
+    <w:lsdException w:name="Closing" w:semiHidden="1" w:unhideWhenUsed="1"/>
+    <w:lsdException w:name="Signature" w:semiHidden="1" w:unhideWhenUsed="1"/>
+    <w:lsdException w:name="Default Paragraph Font" w:semiHidden="1" w:uiPriority="1" w:unhideWhenUsed="1"/>
+    <w:lsdException w:name="Body Text" w:semiHidden="1" w:unhideWhenUsed="1"/>
+    <w:lsdException w:name="Body Text Indent" w:semiHidden="1" w:unhideWhenUsed="1"/>
+    <w:lsdException w:name="List Continue" w:semiHidden="1" w:unhideWhenUsed="1"/>
+    <w:lsdException w:name="List Continue 2" w:semiHidden="1" w:unhideWhenUsed="1"/>
+    <w:lsdException w:name="List Continue 3" w:semiHidden="1" w:unhideWhenUsed="1"/>
+    <w:lsdException w:name="List Continue 4" w:semiHidden="1" w:unhideWhenUsed="1"/>
+    <w:lsdException w:name="List Continue 5" w:semiHidden="1" w:unhideWhenUsed="1"/>
+    <w:lsdException w:name="Message Header" w:semiHidden="1" w:unhideWhenUsed="1"/>
+    <w:lsdException w:name="Subtitle" w:uiPriority="11" w:qFormat="1"/>
+    <w:lsdException w:name="Salutation" w:semiHidden="1" w:unhideWhenUsed="1"/>
+    <w:lsdException w:name="Date" w:semiHidden="1" w:unhideWhenUsed="1"/>
+    <w:lsdException w:name="Body Text First Indent" w:semiHidden="1" w:unhideWhenUsed="1"/>
+    <w:lsdException w:name="Body Text First Indent 2" w:semiHidden="1" w:unhideWhenUsed="1"/>
+    <w:lsdException w:name="Note Heading" w:semiHidden="1" w:unhideWhenUsed="1"/>
+    <w:lsdException w:name="Body Text 2" w:semiHidden="1" w:unhideWhenUsed="1"/>
+    <w:lsdException w:name="Body Text 3" w:semiHidden="1" w:unhideWhenUsed="1"/>
+    <w:lsdException w:name="Body Text Indent 2" w:semiHidden="1" w:unhideWhenUsed="1"/>
+    <w:lsdException w:name="Body Text Indent 3" w:semiHidden="1" w:unhideWhenUsed="1"/>
+    <w:lsdException w:name="Block Text" w:semiHidden="1" w:unhideWhenUsed="1"/>
+    <w:lsdException w:name="Hyperlink" w:semiHidden="1" w:unhideWhenUsed="1"/>
+    <w:lsdException w:name="FollowedHyperlink" w:semiHidden="1" w:unhideWhenUsed="1"/>
+    <w:lsdException w:name="Strong" w:uiPriority="22" w:qFormat="1"/>
+    <w:lsdException w:name="Emphasis" w:uiPriority="20" w:qFormat="1"/>
+    <w:lsdException w:name="Document Map" w:semiHidden="1" w:unhideWhenUsed="1"/>
+    <w:lsdException w:name="Plain Text" w:semiHidden="1" w:unhideWhenUsed="1"/>
+    <w:lsdException w:name="E-mail Signature" w:semiHidden="1" w:unhideWhenUsed="1"/>
+    <w:lsdException w:name="HTML Top of Form" w:semiHidden="1" w:unhideWhenUsed="1"/>
+    <w:lsdException w:name="HTML Bottom of Form" w:semiHidden="1" w:unhideWhenUsed="1"/>
+    <w:lsdException w:name="Normal (Web)" w:semiHidden="1" w:unhideWhenUsed="1"/>
+    <w:lsdException w:name="HTML Acronym" w:semiHidden="1" w:unhideWhenUsed="1"/>
+    <w:lsdException w:name="HTML Address" w:semiHidden="1" w:unhideWhenUsed="1"/>
+    <w:lsdException w:name="HTML Cite" w:semiHidden="1" w:unhideWhenUsed="1"/>
+    <w:lsdException w:name="HTML Code" w:semiHidden="1" w:unhideWhenUsed="1"/>
+    <w:lsdException w:name="HTML Definition" w:semiHidden="1" w:unhideWhenUsed="1"/>
+    <w:lsdException w:name="HTML Keyboard" w:semiHidden="1" w:unhideWhenUsed="1"/>
+    <w:lsdException w:name="HTML Preformatted" w:semiHidden="1" w:unhideWhenUsed="1"/>
+    <w:lsdException w:name="HTML Sample" w:semiHidden="1" w:unhideWhenUsed="1"/>
+    <w:lsdException w:name="HTML Typewriter" w:semiHidden="1" w:unhideWhenUsed="1"/>
+    <w:lsdException w:name="HTML Variable" w:semiHidden="1" w:unhideWhenUsed="1"/>
+    <w:lsdException w:name="Normal Table" w:semiHidden="1" w:unhideWhenUsed="1"/>
+    <w:lsdException w:name="annotation subject" w:semiHidden="1" w:unhideWhenUsed="1"/>
+    <w:lsdException w:name="No List" w:semiHidden="1" w:unhideWhenUsed="1"/>
+    <w:lsdException w:name="Outline List 1" w:semiHidden="1" w:unhideWhenUsed="1"/>
+    <w:lsdException w:name="Outline List 2" w:semiHidden="1" w:unhideWhenUsed="1"/>
+    <w:lsdException w:name="Outline List 3" w:semiHidden="1" w:unhideWhenUsed="1"/>
+    <w:lsdException w:name="Table Simple 1" w:semiHidden="1" w:unhideWhenUsed="1"/>
+    <w:lsdException w:name="Table Simple 2" w:semiHidden="1" w:unhideWhenUsed="1"/>
+    <w:lsdException w:name="Table Simple 3" w:semiHidden="1" w:unhideWhenUsed="1"/>
+    <w:lsdException w:name="Table Classic 1" w:semiHidden="1" w:unhideWhenUsed="1"/>
+    <w:lsdException w:name="Table Classic 2" w:semiHidden="1" w:unhideWhenUsed="1"/>
+    <w:lsdException w:name="Table Classic 3" w:semiHidden="1" w:unhideWhenUsed="1"/>
+    <w:lsdException w:name="Table Classic 4" w:semiHidden="1" w:unhideWhenUsed="1"/>
+    <w:lsdException w:name="Table Colorful 1" w:semiHidden="1" w:unhideWhenUsed="1"/>
+    <w:lsdException w:name="Table Colorful 2" w:semiHidden="1" w:unhideWhenUsed="1"/>
+    <w:lsdException w:name="Table Colorful 3" w:semiHidden="1" w:unhideWhenUsed="1"/>
+    <w:lsdException w:name="Table Columns 1" w:semiHidden="1" w:unhideWhenUsed="1"/>
+    <w:lsdException w:name="Table Columns 2" w:semiHidden="1" w:unhideWhenUsed="1"/>
+    <w:lsdException w:name="Table Columns 3" w:semiHidden="1" w:unhideWhenUsed="1"/>
+    <w:lsdException w:name="Table Columns 4" w:semiHidden="1" w:unhideWhenUsed="1"/>
+    <w:lsdException w:name="Table Columns 5" w:semiHidden="1" w:unhideWhenUsed="1"/>
+    <w:lsdException w:name="Table Grid 1" w:semiHidden="1" w:unhideWhenUsed="1"/>
+    <w:lsdException w:name="Table Grid 2" w:semiHidden="1" w:unhideWhenUsed="1"/>
+    <w:lsdException w:name="Table Grid 3" w:semiHidden="1" w:unhideWhenUsed="1"/>
+    <w:lsdException w:name="Table Grid 4" w:semiHidden="1" w:unhideWhenUsed="1"/>
+    <w:lsdException w:name="Table Grid 5" w:semiHidden="1" w:unhideWhenUsed="1"/>
+    <w:lsdException w:name="Table Grid 6" w:semiHidden="1" w:unhideWhenUsed="1"/>
+    <w:lsdException w:name="Table Grid 7" w:semiHidden="1" w:unhideWhenUsed="1"/>
+    <w:lsdException w:name="Table Grid 8" w:semiHidden="1" w:unhideWhenUsed="1"/>
+    <w:lsdException w:name="Table List 1" w:semiHidden="1" w:unhideWhenUsed="1"/>
+    <w:lsdException w:name="Table List 2" w:semiHidden="1" w:unhideWhenUsed="1"/>
+    <w:lsdException w:name="Table List 3" w:semiHidden="1" w:unhideWhenUsed="1"/>
+    <w:lsdException w:name="Table List 4" w:semiHidden="1" w:unhideWhenUsed="1"/>
+    <w:lsdException w:name="Table List 5" w:semiHidden="1" w:unhideWhenUsed="1"/>
+    <w:lsdException w:name="Table List 6" w:semiHidden="1" w:unhideWhenUsed="1"/>
+    <w:lsdException w:name="Table List 7" w:semiHidden="1" w:unhideWhenUsed="1"/>
+    <w:lsdException w:name="Table List 8" w:semiHidden="1" w:unhideWhenUsed="1"/>
+    <w:lsdException w:name="Table 3D effects 1" w:semiHidden="1" w:unhideWhenUsed="1"/>
+    <w:lsdException w:name="Table 3D effects 2" w:semiHidden="1" w:unhideWhenUsed="1"/>
+    <w:lsdException w:name="Table 3D effects 3" w:semiHidden="1" w:unhideWhenUsed="1"/>
+    <w:lsdException w:name="Table Contemporary" w:semiHidden="1" w:unhideWhenUsed="1"/>
+    <w:lsdException w:name="Table Elegant" w:semiHidden="1" w:unhideWhenUsed="1"/>
+    <w:lsdException w:name="Table Professional" w:semiHidden="1" w:unhideWhenUsed="1"/>
+    <w:lsdException w:name="Table Subtle 1" w:semiHidden="1" w:unhideWhenUsed="1"/>
+    <w:lsdException w:name="Table Subtle 2" w:semiHidden="1" w:unhideWhenUsed="1"/>
+    <w:lsdException w:name="Table Web 1" w:semiHidden="1" w:unhideWhenUsed="1"/>
+    <w:lsdException w:name="Table Web 2" w:semiHidden="1" w:unhideWhenUsed="1"/>
+    <w:lsdException w:name="Table Web 3" w:semiHidden="1" w:unhideWhenUsed="1"/>
+    <w:lsdException w:name="Balloon Text" w:semiHidden="1" w:unhideWhenUsed="1"/>
+    <w:lsdException w:name="Table Grid" w:uiPriority="59"/>
+    <w:lsdException w:name="Table Theme" w:semiHidden="1" w:unhideWhenUsed="1"/>
+    <w:lsdException w:name="Placeholder Text" w:semiHidden="1"/>
+    <w:lsdException w:name="No Spacing" w:uiPriority="1" w:qFormat="1"/>
+    <w:lsdException w:name="Light Shading" w:uiPriority="60"/>
+    <w:lsdException w:name="Light List" w:uiPriority="61"/>
+    <w:lsdException w:name="Light Grid" w:uiPriority="62"/>
+    <w:lsdException w:name="Medium Shading 1" w:uiPriority="63"/>
+    <w:lsdException w:name="Medium Shading 2" w:uiPriority="64"/>
+    <w:lsdException w:name="Medium List 1" w:uiPriority="65"/>
+    <w:lsdException w:name="Medium List 2" w:uiPriority="66"/>
+    <w:lsdException w:name="Medium Grid 1" w:uiPriority="67"/>
+    <w:lsdException w:name="Medium Grid 2" w:uiPriority="68"/>
+    <w:lsdException w:name="Medium Grid 3" w:uiPriority="69"/>
+    <w:lsdException w:name="Dark List" w:uiPriority="70"/>
+    <w:lsdException w:name="Colorful Shading" w:uiPriority="71"/>
+    <w:lsdException w:name="Colorful List" w:uiPriority="72"/>
+    <w:lsdException w:name="Colorful Grid" w:uiPriority="73"/>
+    <w:lsdException w:name="Light Shading Accent 1" w:uiPriority="60"/>
+    <w:lsdException w:name="Light List Accent 1" w:uiPriority="61"/>
+    <w:lsdException w:name="Light Grid Accent 1" w:uiPriority="62"/>
+    <w:lsdException w:name="Medium Shading 1 Accent 1" w:uiPriority="63"/>
+    <w:lsdException w:name="Medium Shading 2 Accent 1" w:uiPriority="64"/>
+    <w:lsdException w:name="Medium List 1 Accent 1" w:uiPriority="65"/>
+    <w:lsdException w:name="Revision" w:semiHidden="1"/>
+    <w:lsdException w:name="List Paragraph" w:uiPriority="34" w:qFormat="1"/>
+    <w:lsdException w:name="Quote" w:uiPriority="29" w:qFormat="1"/>
+    <w:lsdException w:name="Intense Quote" w:uiPriority="30" w:qFormat="1"/>
+    <w:lsdException w:name="Medium List 2 Accent 1" w:uiPriority="66"/>
+    <w:lsdException w:name="Medium Grid 1 Accent 1" w:uiPriority="67"/>
+    <w:lsdException w:name="Medium Grid 2 Accent 1" w:uiPriority="68"/>
+    <w:lsdException w:name="Medium Grid 3 Accent 1" w:uiPriority="69"/>
+    <w:lsdException w:name="Dark List Accent 1" w:uiPriority="70"/>
+    <w:lsdException w:name="Colorful Shading Accent 1" w:uiPriority="71"/>
+    <w:lsdException w:name="Colorful List Accent 1" w:uiPriority="72"/>
+    <w:lsdException w:name="Colorful Grid Accent 1" w:uiPriority="73"/>
+    <w:lsdException w:name="Light Shading Accent 2" w:uiPriority="60"/>
+    <w:lsdException w:name="Light List Accent 2" w:uiPriority="61"/>
+    <w:lsdException w:name="Light Grid Accent 2" w:uiPriority="62"/>
+    <w:lsdException w:name="Medium Shading 1 Accent 2" w:uiPriority="63"/>
+    <w:lsdException w:name="Medium Shading 2 Accent 2" w:uiPriority="64"/>
+    <w:lsdException w:name="Medium List 1 Accent 2" w:uiPriority="65"/>
+    <w:lsdException w:name="Medium List 2 Accent 2" w:uiPriority="66"/>
+    <w:lsdException w:name="Medium Grid 1 Accent 2" w:uiPriority="67"/>
+    <w:lsdException w:name="Medium Grid 2 Accent 2" w:uiPriority="68"/>
+    <w:lsdException w:name="Medium Grid 3 Accent 2" w:uiPriority="69"/>
+    <w:lsdException w:name="Dark List Accent 2" w:uiPriority="70"/>
+    <w:lsdException w:name="Colorful Shading Accent 2" w:uiPriority="71"/>
+    <w:lsdException w:name="Colorful List Accent 2" w:uiPriority="72"/>
+    <w:lsdException w:name="Colorful Grid Accent 2" w:uiPriority="73"/>
+    <w:lsdException w:name="Light Shading Accent 3" w:uiPriority="60"/>
+    <w:lsdException w:name="Light List Accent 3" w:uiPriority="61"/>
+    <w:lsdException w:name="Light Grid Accent 3" w:uiPriority="62"/>
+    <w:lsdException w:name="Medium Shading 1 Accent 3" w:uiPriority="63"/>
+    <w:lsdException w:name="Medium Shading 2 Accent 3" w:uiPriority="64"/>
+    <w:lsdException w:name="Medium List 1 Accent 3" w:uiPriority="65"/>
+    <w:lsdException w:name="Medium List 2 Accent 3" w:uiPriority="66"/>
+    <w:lsdException w:name="Medium Grid 1 Accent 3" w:uiPriority="67"/>
+    <w:lsdException w:name="Medium Grid 2 Accent 3" w:uiPriority="68"/>
+    <w:lsdException w:name="Medium Grid 3 Accent 3" w:uiPriority="69"/>
+    <w:lsdException w:name="Dark List Accent 3" w:uiPriority="70"/>
+    <w:lsdException w:name="Colorful Shading Accent 3" w:uiPriority="71"/>
+    <w:lsdException w:name="Colorful List Accent 3" w:uiPriority="72"/>
+    <w:lsdException w:name="Colorful Grid Accent 3" w:uiPriority="73"/>
+    <w:lsdException w:name="Light Shading Accent 4" w:uiPriority="60"/>
+    <w:lsdException w:name="Light List Accent 4" w:uiPriority="61"/>
+    <w:lsdException w:name="Light Grid Accent 4" w:uiPriority="62"/>
+    <w:lsdException w:name="Medium Shading 1 Accent 4" w:uiPriority="63"/>
+    <w:lsdException w:name="Medium Shading 2 Accent 4" w:uiPriority="64"/>
+    <w:lsdException w:name="Medium List 1 Accent 4" w:uiPriority="65"/>
+    <w:lsdException w:name="Medium List 2 Accent 4" w:uiPriority="66"/>
+    <w:lsdException w:name="Medium Grid 1 Accent 4" w:uiPriority="67"/>
+    <w:lsdException w:name="Medium Grid 2 Accent 4" w:uiPriority="68"/>
+    <w:lsdException w:name="Medium Grid 3 Accent 4" w:uiPriority="69"/>
+    <w:lsdException w:name="Dark List Accent 4" w:uiPriority="70"/>
+    <w:lsdException w:name="Colorful Shading Accent 4" w:uiPriority="71"/>
+    <w:lsdException w:name="Colorful List Accent 4" w:uiPriority="72"/>
+    <w:lsdException w:name="Colorful Grid Accent 4" w:uiPriority="73"/>
+    <w:lsdException w:name="Light Shading Accent 5" w:uiPriority="60"/>
+    <w:lsdException w:name="Light List Accent 5" w:uiPriority="61"/>
+    <w:lsdException w:name="Light Grid Accent 5" w:uiPriority="62"/>
+    <w:lsdException w:name="Medium Shading 1 Accent 5" w:uiPriority="63"/>
+    <w:lsdException w:name="Medium Shading 2 Accent 5" w:uiPriority="64"/>
+    <w:lsdException w:name="Medium List 1 Accent 5" w:uiPriority="65"/>
+    <w:lsdException w:name="Medium List 2 Accent 5" w:uiPriority="66"/>
+    <w:lsdException w:name="Medium Grid 1 Accent 5" w:uiPriority="67"/>
+    <w:lsdException w:name="Medium Grid 2 Accent 5" w:uiPriority="68"/>
+    <w:lsdException w:name="Medium Grid 3 Accent 5" w:uiPriority="69"/>
+    <w:lsdException w:name="Dark List Accent 5" w:uiPriority="70"/>
+    <w:lsdException w:name="Colorful Shading Accent 5" w:uiPriority="71"/>
+    <w:lsdException w:name="Colorful List Accent 5" w:uiPriority="72"/>
+    <w:lsdException w:name="Colorful Grid Accent 5" w:uiPriority="73"/>
+    <w:lsdException w:name="Light Shading Accent 6" w:uiPriority="60"/>
+    <w:lsdException w:name="Light List Accent 6" w:uiPriority="61"/>
+    <w:lsdException w:name="Light Grid Accent 6" w:uiPriority="62"/>
+    <w:lsdException w:name="Medium Shading 1 Accent 6" w:uiPriority="63"/>
+    <w:lsdException w:name="Medium Shading 2 Accent 6" w:uiPriority="64"/>
+    <w:lsdException w:name="Medium List 1 Accent 6" w:uiPriority="65"/>
+    <w:lsdException w:name="Medium List 2 Accent 6" w:uiPriority="66"/>
+    <w:lsdException w:name="Medium Grid 1 Accent 6" w:uiPriority="67"/>
+    <w:lsdException w:name="Medium Grid 2 Accent 6" w:uiPriority="68"/>
+    <w:lsdException w:name="Medium Grid 3 Accent 6" w:uiPriority="69"/>
+    <w:lsdException w:name="Dark List Accent 6" w:uiPriority="70"/>
+    <w:lsdException w:name="Colorful Shading Accent 6" w:uiPriority="71"/>
+    <w:lsdException w:name="Colorful List Accent 6" w:uiPriority="72"/>
+    <w:lsdException w:name="Colorful Grid Accent 6" w:uiPriority="73"/>
+    <w:lsdException w:name="Subtle Emphasis" w:uiPriority="19" w:qFormat="1"/>
+    <w:lsdException w:name="Intense Emphasis" w:uiPriority="21" w:qFormat="1"/>
+    <w:lsdException w:name="Subtle Reference" w:uiPriority="31" w:qFormat="1"/>
+    <w:lsdException w:name="Intense Reference" w:uiPriority="32" w:qFormat="1"/>
+    <w:lsdException w:name="Book Title" w:uiPriority="33" w:qFormat="1"/>
+    <w:lsdException w:name="Bibliography" w:semiHidden="1" w:uiPriority="37" w:unhideWhenUsed="1"/>
+    <w:lsdException w:name="TOC Heading" w:semiHidden="1" w:uiPriority="39" w:unhideWhenUsed="1" w:qFormat="1"/>
+    <w:lsdException w:name="Plain Table 1" w:uiPriority="41"/>
+    <w:lsdException w:name="Plain Table 2" w:uiPriority="42"/>
+    <w:lsdException w:name="Plain Table 3" w:uiPriority="43"/>
+    <w:lsdException w:name="Plain Table 4" w:uiPriority="44"/>
+    <w:lsdException w:name="Plain Table 5" w:uiPriority="45"/>
+    <w:lsdException w:name="Grid Table Light" w:uiPriority="40"/>
+    <w:lsdException w:name="Grid Table 1 Light" w:uiPriority="46"/>
+    <w:lsdException w:name="Grid Table 2" w:uiPriority="47"/>
+    <w:lsdException w:name="Grid Table 3" w:uiPriority="48"/>
+    <w:lsdException w:name="Grid Table 4" w:uiPriority="49"/>
+    <w:lsdException w:name="Grid Table 5 Dark" w:uiPriority="50"/>
+    <w:lsdException w:name="Grid Table 6 Colorful" w:uiPriority="51"/>
+    <w:lsdException w:name="Grid Table 7 Colorful" w:uiPriority="52"/>
+    <w:lsdException w:name="Grid Table 1 Light Accent 1" w:uiPriority="46"/>
+    <w:lsdException w:name="Grid Table 2 Accent 1" w:uiPriority="47"/>
+    <w:lsdException w:name="Grid Table 3 Accent 1" w:uiPriority="48"/>
+    <w:lsdException w:name="Grid Table 4 Accent 1" w:uiPriority="49"/>
+    <w:lsdException w:name="Grid Table 5 Dark Accent 1" w:uiPriority="50"/>
+    <w:lsdException w:name="Grid Table 6 Colorful Accent 1" w:uiPriority="51"/>
+    <w:lsdException w:name="Grid Table 7 Colorful Accent 1" w:uiPriority="52"/>
+    <w:lsdException w:name="Grid Table 1 Light Accent 2" w:uiPriority="46"/>
+    <w:lsdException w:name="Grid Table 2 Accent 2" w:uiPriority="47"/>
+    <w:lsdException w:name="Grid Table 3 Accent 2" w:uiPriority="48"/>
+    <w:lsdException w:name="Grid Table 4 Accent 2" w:uiPriority="49"/>
+    <w:lsdException w:name="Grid Table 5 Dark Accent 2" w:uiPriority="50"/>
+    <w:lsdException w:name="Grid Table 6 Colorful Accent 2" w:uiPriority="51"/>
+    <w:lsdException w:name="Grid Table 7 Colorful Accent 2" w:uiPriority="52"/>
+    <w:lsdException w:name="Grid Table 1 Light Accent 3" w:uiPriority="46"/>
+    <w:lsdException w:name="Grid Table 2 Accent 3" w:uiPriority="47"/>
+    <w:lsdException w:name="Grid Table 3 Accent 3" w:uiPriority="48"/>
+    <w:lsdException w:name="Grid Table 4 Accent 3" w:uiPriority="49"/>
+    <w:lsdException w:name="Grid Table 5 Dark Accent 3" w:uiPriority="50"/>
+    <w:lsdException w:name="Grid Table 6 Colorful Accent 3" w:uiPriority="51"/>
+    <w:lsdException w:name="Grid Table 7 Colorful Accent 3" w:uiPriority="52"/>
+    <w:lsdException w:name="Grid Table 1 Light Accent 4" w:uiPriority="46"/>
+    <w:lsdException w:name="Grid Table 2 Accent 4" w:uiPriority="47"/>
+    <w:lsdException w:name="Grid Table 3 Accent 4" w:uiPriority="48"/>
+    <w:lsdException w:name="Grid Table 4 Accent 4" w:uiPriority="49"/>
+    <w:lsdException w:name="Grid Table 5 Dark Accent 4" w:uiPriority="50"/>
+    <w:lsdException w:name="Grid Table 6 Colorful Accent 4" w:uiPriority="51"/>
+    <w:lsdException w:name="Grid Table 7 Colorful Accent 4" w:uiPriority="52"/>
+    <w:lsdException w:name="Grid Table 1 Light Accent 5" w:uiPriority="46"/>
+    <w:lsdException w:name="Grid Table 2 Accent 5" w:uiPriority="47"/>
+    <w:lsdException w:name="Grid Table 3 Accent 5" w:uiPriority="48"/>
+    <w:lsdException w:name="Grid Table 4 Accent 5" w:uiPriority="49"/>
+    <w:lsdException w:name="Grid Table 5 Dark Accent 5" w:uiPriority="50"/>
+    <w:lsdException w:name="Grid Table 6 Colorful Accent 5" w:uiPriority="51"/>
+    <w:lsdException w:name="Grid Table 7 Colorful Accent 5" w:uiPriority="52"/>
+    <w:lsdException w:name="Grid Table 1 Light Accent 6" w:uiPriority="46"/>
+    <w:lsdException w:name="Grid Table 2 Accent 6" w:uiPriority="47"/>
+    <w:lsdException w:name="Grid Table 3 Accent 6" w:uiPriority="48"/>
+    <w:lsdException w:name="Grid Table 4 Accent 6" w:uiPriority="49"/>
+    <w:lsdException w:name="Grid Table 5 Dark Accent 6" w:uiPriority="50"/>
+    <w:lsdException w:name="Grid Table 6 Colorful Accent 6" w:uiPriority="51"/>
+    <w:lsdException w:name="Grid Table 7 Colorful Accent 6" w:uiPriority="52"/>
+    <w:lsdException w:name="List Table 1 Light" w:uiPriority="46"/>
+    <w:lsdException w:name="List Table 2" w:uiPriority="47"/>
+    <w:lsdException w:name="List Table 3" w:uiPriority="48"/>
+    <w:lsdException w:name="List Table 4" w:uiPriority="49"/>
+    <w:lsdException w:name="List Table 5 Dark" w:uiPriority="50"/>
+    <w:lsdException w:name="List Table 6 Colorful" w:uiPriority="51"/>
+    <w:lsdException w:name="List Table 7 Colorful" w:uiPriority="52"/>
+    <w:lsdException w:name="List Table 1 Light Accent 1" w:uiPriority="46"/>
+    <w:lsdException w:name="List Table 2 Accent 1" w:uiPriority="47"/>
+    <w:lsdException w:name="List Table 3 Accent 1" w:uiPriority="48"/>
+    <w:lsdException w:name="List Table 4 Accent 1" w:uiPriority="49"/>
+    <w:lsdException w:name="List Table 5 Dark Accent 1" w:uiPriority="50"/>
+    <w:lsdException w:name="List Table 6 Colorful Accent 1" w:uiPriority="51"/>
+    <w:lsdException w:name="List Table 7 Colorful Accent 1" w:uiPriority="52"/>
+    <w:lsdException w:name="List Table 1 Light Accent 2" w:uiPriority="46"/>
+    <w:lsdException w:name="List Table 2 Accent 2" w:uiPriority="47"/>
+    <w:lsdException w:name="List Table 3 Accent 2" w:uiPriority="48"/>
+    <w:lsdException w:name="List Table 4 Accent 2" w:uiPriority="49"/>
+    <w:lsdException w:name="List Table 5 Dark Accent 2" w:uiPriority="50"/>
+    <w:lsdException w:name="List Table 6 Colorful Accent 2" w:uiPriority="51"/>
+    <w:lsdException w:name="List Table 7 Colorful Accent 2" w:uiPriority="52"/>
+    <w:lsdException w:name="List Table 1 Light Accent 3" w:uiPriority="46"/>
+    <w:lsdException w:name="List Table 2 Accent 3" w:uiPriority="47"/>
+    <w:lsdException w:name="List Table 3 Accent 3" w:uiPriority="48"/>
+    <w:lsdException w:name="List Table 4 Accent 3" w:uiPriority="49"/>
+    <w:lsdException w:name="List Table 5 Dark Accent 3" w:uiPriority="50"/>
+    <w:lsdException w:name="List Table 6 Colorful Accent 3" w:uiPriority="51"/>
+    <w:lsdException w:name="List Table 7 Colorful Accent 3" w:uiPriority="52"/>
+    <w:lsdException w:name="List Table 1 Light Accent 4" w:uiPriority="46"/>
+    <w:lsdException w:name="List Table 2 Accent 4" w:uiPriority="47"/>
+    <w:lsdException w:name="List Table 3 Accent 4" w:uiPriority="48"/>
+    <w:lsdException w:name="List Table 4 Accent 4" w:uiPriority="49"/>
+    <w:lsdException w:name="List Table 5 Dark Accent 4" w:uiPriority="50"/>
+    <w:lsdException w:name="List Table 6 Colorful Accent 4" w:uiPriority="51"/>
+    <w:lsdException w:name="List Table 7 Colorful Accent 4" w:uiPriority="52"/>
+    <w:lsdException w:name="List Table 1 Light Accent 5" w:uiPriority="46"/>
+    <w:lsdException w:name="List Table 2 Accent 5" w:uiPriority="47"/>
+    <w:lsdException w:name="List Table 3 Accent 5" w:uiPriority="48"/>
+    <w:lsdException w:name="List Table 4 Accent 5" w:uiPriority="49"/>
+    <w:lsdException w:name="List Table 5 Dark Accent 5" w:uiPriority="50"/>
+    <w:lsdException w:name="List Table 6 Colorful Accent 5" w:uiPriority="51"/>
+    <w:lsdException w:name="List Table 7 Colorful Accent 5" w:uiPriority="52"/>
+    <w:lsdException w:name="List Table 1 Light Accent 6" w:uiPriority="46"/>
+    <w:lsdException w:name="List Table 2 Accent 6" w:uiPriority="47"/>
+    <w:lsdException w:name="List Table 3 Accent 6" w:uiPriority="48"/>
+    <w:lsdException w:name="List Table 4 Accent 6" w:uiPriority="49"/>
+    <w:lsdException w:name="List Table 5 Dark Accent 6" w:uiPriority="50"/>
+    <w:lsdException w:name="List Table 6 Colorful Accent 6" w:uiPriority="51"/>
+    <w:lsdException w:name="List Table 7 Colorful Accent 6" w:uiPriority="52"/>
   </w:latentStyles>
   <w:style w:type="paragraph" w:default="1" w:styleId="Normal">
     <w:name w:val="Normal"/>
@@ -733,7 +1041,6 @@
     <w:uiPriority w:val="99"/>
     <w:semiHidden/>
     <w:unhideWhenUsed/>
-    <w:qFormat/>
     <w:tblPr>
       <w:tblInd w:w="0" w:type="dxa"/>
       <w:tblCellMar>

</xml_diff>